<commit_message>
Refinement of GAUNT and Page de Garde
</commit_message>
<xml_diff>
--- a/Diagrams/Individual Diagrams/Diagram_Word_corrected.docx
+++ b/Diagrams/Individual Diagrams/Diagram_Word_corrected.docx
@@ -78,15 +78,7 @@
         <w:t>:</w:t>
       </w:r>
       <w:r>
-        <w:t xml:space="preserve"> </w:t>
-      </w:r>
-      <w:proofErr w:type="spellStart"/>
-      <w:r>
-        <w:t>Sulpice</w:t>
-      </w:r>
-      <w:proofErr w:type="spellEnd"/>
-      <w:r>
-        <w:t xml:space="preserve"> Alban, Abouleila Selim</w:t>
+        <w:t xml:space="preserve"> Sulpice Alban, Abouleila Selim</w:t>
       </w:r>
     </w:p>
     <w:p>
@@ -97,6 +89,73 @@
       </w:pPr>
       <w:r>
         <w:rPr>
+          <w:noProof/>
+        </w:rPr>
+        <w:drawing>
+          <wp:anchor distT="0" distB="0" distL="114300" distR="114300" simplePos="0" relativeHeight="251687936" behindDoc="0" locked="0" layoutInCell="1" allowOverlap="1" wp14:anchorId="09625251" wp14:editId="539F2C4C">
+            <wp:simplePos x="0" y="0"/>
+            <wp:positionH relativeFrom="margin">
+              <wp:align>left</wp:align>
+            </wp:positionH>
+            <wp:positionV relativeFrom="paragraph">
+              <wp:posOffset>262618</wp:posOffset>
+            </wp:positionV>
+            <wp:extent cx="5905500" cy="2818130"/>
+            <wp:effectExtent l="0" t="0" r="0" b="1270"/>
+            <wp:wrapSquare wrapText="bothSides"/>
+            <wp:docPr id="436463191" name="Picture 7" descr="Image preview"/>
+            <wp:cNvGraphicFramePr>
+              <a:graphicFrameLocks xmlns:a="http://schemas.openxmlformats.org/drawingml/2006/main" noChangeAspect="1"/>
+            </wp:cNvGraphicFramePr>
+            <a:graphic xmlns:a="http://schemas.openxmlformats.org/drawingml/2006/main">
+              <a:graphicData uri="http://schemas.openxmlformats.org/drawingml/2006/picture">
+                <pic:pic xmlns:pic="http://schemas.openxmlformats.org/drawingml/2006/picture">
+                  <pic:nvPicPr>
+                    <pic:cNvPr id="0" name="Picture 6" descr="Image preview"/>
+                    <pic:cNvPicPr>
+                      <a:picLocks noChangeAspect="1" noChangeArrowheads="1"/>
+                    </pic:cNvPicPr>
+                  </pic:nvPicPr>
+                  <pic:blipFill rotWithShape="1">
+                    <a:blip r:embed="rId8" cstate="print">
+                      <a:extLst>
+                        <a:ext uri="{28A0092B-C50C-407E-A947-70E740481C1C}">
+                          <a14:useLocalDpi xmlns:a14="http://schemas.microsoft.com/office/drawing/2010/main" val="0"/>
+                        </a:ext>
+                      </a:extLst>
+                    </a:blip>
+                    <a:srcRect l="-1" r="641"/>
+                    <a:stretch/>
+                  </pic:blipFill>
+                  <pic:spPr bwMode="auto">
+                    <a:xfrm>
+                      <a:off x="0" y="0"/>
+                      <a:ext cx="5905500" cy="2818130"/>
+                    </a:xfrm>
+                    <a:prstGeom prst="rect">
+                      <a:avLst/>
+                    </a:prstGeom>
+                    <a:noFill/>
+                    <a:ln>
+                      <a:noFill/>
+                    </a:ln>
+                    <a:extLst>
+                      <a:ext uri="{53640926-AAD7-44D8-BBD7-CCE9431645EC}">
+                        <a14:shadowObscured xmlns:a14="http://schemas.microsoft.com/office/drawing/2010/main"/>
+                      </a:ext>
+                    </a:extLst>
+                  </pic:spPr>
+                </pic:pic>
+              </a:graphicData>
+            </a:graphic>
+            <wp14:sizeRelH relativeFrom="margin">
+              <wp14:pctWidth>0</wp14:pctWidth>
+            </wp14:sizeRelH>
+          </wp:anchor>
+        </w:drawing>
+      </w:r>
+      <w:r>
+        <w:rPr>
           <w:u w:val="single"/>
         </w:rPr>
         <w:t>Title</w:t>
@@ -107,18 +166,89 @@
       <w:r>
         <w:t xml:space="preserve"> UML DIAGRAMS</w:t>
       </w:r>
+    </w:p>
+    <w:p/>
+    <w:p>
+      <w:pPr>
+        <w:jc w:val="both"/>
+        <w:rPr>
+          <w:sz w:val="28"/>
+          <w:szCs w:val="28"/>
+        </w:rPr>
+      </w:pPr>
+      <w:r>
+        <w:rPr>
+          <w:sz w:val="28"/>
+          <w:szCs w:val="28"/>
+        </w:rPr>
+        <w:t xml:space="preserve">The aim of this agency project website is to streamline the operations of a real estate management system, enhancing </w:t>
+      </w:r>
+      <w:r>
+        <w:rPr>
+          <w:sz w:val="28"/>
+          <w:szCs w:val="28"/>
+        </w:rPr>
+        <w:t xml:space="preserve">the sale process </w:t>
+      </w:r>
+      <w:r>
+        <w:rPr>
+          <w:sz w:val="28"/>
+          <w:szCs w:val="28"/>
+        </w:rPr>
+        <w:t>between</w:t>
+      </w:r>
+      <w:r>
+        <w:rPr>
+          <w:sz w:val="28"/>
+          <w:szCs w:val="28"/>
+        </w:rPr>
+        <w:t xml:space="preserve"> the</w:t>
+      </w:r>
+      <w:r>
+        <w:rPr>
+          <w:sz w:val="28"/>
+          <w:szCs w:val="28"/>
+        </w:rPr>
+        <w:t xml:space="preserve"> agencies, landlords, clients, and properties. By integrating modern technology and user-friendly interfaces, the website seeks to eliminate manual processes, reduce inefficiencies, and provide a transparent and intuitive experience for all stakeholders.</w:t>
+      </w:r>
+    </w:p>
+    <w:p>
+      <w:pPr>
+        <w:jc w:val="both"/>
+        <w:rPr>
+          <w:sz w:val="28"/>
+          <w:szCs w:val="28"/>
+        </w:rPr>
+      </w:pPr>
+      <w:r>
+        <w:rPr>
+          <w:sz w:val="28"/>
+          <w:szCs w:val="28"/>
+        </w:rPr>
+        <w:t>Ultimately, the agency project website aims to bridge the gap between landlords and clients while empowering agencies to deliver better services. Its goal is to create a unified platform that fosters efficiency, transparency, and ease of use, driving the real estate sector into the digital era.</w:t>
+      </w:r>
+    </w:p>
+    <w:p>
+      <w:pPr>
+        <w:jc w:val="both"/>
+        <w:rPr>
+          <w:sz w:val="28"/>
+          <w:szCs w:val="28"/>
+        </w:rPr>
+      </w:pPr>
       <w:r>
         <w:rPr>
           <w:noProof/>
         </w:rPr>
+        <w:lastRenderedPageBreak/>
         <w:drawing>
-          <wp:anchor distT="0" distB="0" distL="114300" distR="114300" simplePos="0" relativeHeight="251675648" behindDoc="0" locked="0" layoutInCell="1" allowOverlap="1" wp14:anchorId="16A4C2CB" wp14:editId="6464FCCF">
+          <wp:anchor distT="0" distB="0" distL="114300" distR="114300" simplePos="0" relativeHeight="251686912" behindDoc="0" locked="0" layoutInCell="1" allowOverlap="1" wp14:anchorId="16A4C2CB" wp14:editId="4B119B00">
             <wp:simplePos x="0" y="0"/>
             <wp:positionH relativeFrom="column">
-              <wp:posOffset>-17145</wp:posOffset>
+              <wp:posOffset>-64861</wp:posOffset>
             </wp:positionH>
-            <wp:positionV relativeFrom="page">
-              <wp:posOffset>3496310</wp:posOffset>
+            <wp:positionV relativeFrom="paragraph">
+              <wp:posOffset>30208</wp:posOffset>
             </wp:positionV>
             <wp:extent cx="3382010" cy="5370830"/>
             <wp:effectExtent l="0" t="0" r="8890" b="1270"/>
@@ -135,7 +265,7 @@
                     <pic:cNvPicPr/>
                   </pic:nvPicPr>
                   <pic:blipFill>
-                    <a:blip r:embed="rId8">
+                    <a:blip r:embed="rId9">
                       <a:extLst>
                         <a:ext uri="{28A0092B-C50C-407E-A947-70E740481C1C}">
                           <a14:useLocalDpi xmlns:a14="http://schemas.microsoft.com/office/drawing/2010/main" val="0"/>
@@ -161,16 +291,6 @@
           </wp:anchor>
         </w:drawing>
       </w:r>
-    </w:p>
-    <w:p/>
-    <w:p>
-      <w:pPr>
-        <w:jc w:val="both"/>
-        <w:rPr>
-          <w:sz w:val="28"/>
-          <w:szCs w:val="28"/>
-        </w:rPr>
-      </w:pPr>
       <w:r>
         <w:rPr>
           <w:sz w:val="28"/>
@@ -190,9 +310,17 @@
         </w:rPr>
         <w:lastRenderedPageBreak/>
         <w:drawing>
-          <wp:inline distT="0" distB="0" distL="0" distR="0" wp14:anchorId="2E83770D" wp14:editId="2F399369">
-            <wp:extent cx="5742709" cy="3692573"/>
+          <wp:anchor distT="0" distB="0" distL="114300" distR="114300" simplePos="0" relativeHeight="251685888" behindDoc="0" locked="0" layoutInCell="1" allowOverlap="1" wp14:anchorId="2E83770D" wp14:editId="522475DD">
+            <wp:simplePos x="0" y="0"/>
+            <wp:positionH relativeFrom="margin">
+              <wp:align>center</wp:align>
+            </wp:positionH>
+            <wp:positionV relativeFrom="paragraph">
+              <wp:posOffset>0</wp:posOffset>
+            </wp:positionV>
+            <wp:extent cx="5742305" cy="3692525"/>
             <wp:effectExtent l="0" t="0" r="0" b="3175"/>
+            <wp:wrapSquare wrapText="bothSides"/>
             <wp:docPr id="922507102" name="Picture 5" descr="A diagram of a company&#10;&#10;Description automatically generated"/>
             <wp:cNvGraphicFramePr>
               <a:graphicFrameLocks xmlns:a="http://schemas.openxmlformats.org/drawingml/2006/main" noChangeAspect="1"/>
@@ -205,7 +333,7 @@
                     <pic:cNvPicPr/>
                   </pic:nvPicPr>
                   <pic:blipFill rotWithShape="1">
-                    <a:blip r:embed="rId9" cstate="print">
+                    <a:blip r:embed="rId10" cstate="print">
                       <a:extLst>
                         <a:ext uri="{28A0092B-C50C-407E-A947-70E740481C1C}">
                           <a14:useLocalDpi xmlns:a14="http://schemas.microsoft.com/office/drawing/2010/main" val="0"/>
@@ -218,7 +346,7 @@
                   <pic:spPr bwMode="auto">
                     <a:xfrm>
                       <a:off x="0" y="0"/>
-                      <a:ext cx="5763567" cy="3705985"/>
+                      <a:ext cx="5742305" cy="3692525"/>
                     </a:xfrm>
                     <a:prstGeom prst="rect">
                       <a:avLst/>
@@ -235,7 +363,7 @@
                 </pic:pic>
               </a:graphicData>
             </a:graphic>
-          </wp:inline>
+          </wp:anchor>
         </w:drawing>
       </w:r>
     </w:p>
@@ -252,14 +380,684 @@
           <w:sz w:val="28"/>
           <w:szCs w:val="28"/>
         </w:rPr>
-        <w:t xml:space="preserve">This is an ER diagram: It shows the basic conceptual function of the </w:t>
-      </w:r>
-      <w:r>
-        <w:rPr>
-          <w:sz w:val="28"/>
-          <w:szCs w:val="28"/>
-        </w:rPr>
-        <w:t>system</w:t>
+        <w:t>This Entity-Relationship (ER) diagram represents a real estate management system, focusing on interactions between agencies, clients, landlords, and properties. It defines key entities, their attributes, and relationships to represent the business logic.</w:t>
+      </w:r>
+    </w:p>
+    <w:p>
+      <w:pPr>
+        <w:rPr>
+          <w:b/>
+          <w:bCs/>
+          <w:sz w:val="28"/>
+          <w:szCs w:val="28"/>
+        </w:rPr>
+      </w:pPr>
+      <w:r>
+        <w:rPr>
+          <w:b/>
+          <w:bCs/>
+          <w:sz w:val="28"/>
+          <w:szCs w:val="28"/>
+        </w:rPr>
+        <w:t>Entities:</w:t>
+      </w:r>
+    </w:p>
+    <w:p>
+      <w:pPr>
+        <w:numPr>
+          <w:ilvl w:val="0"/>
+          <w:numId w:val="7"/>
+        </w:numPr>
+        <w:jc w:val="both"/>
+        <w:rPr>
+          <w:sz w:val="28"/>
+          <w:szCs w:val="28"/>
+        </w:rPr>
+      </w:pPr>
+      <w:r>
+        <w:rPr>
+          <w:b/>
+          <w:bCs/>
+          <w:sz w:val="28"/>
+          <w:szCs w:val="28"/>
+        </w:rPr>
+        <w:t>Agency</w:t>
+      </w:r>
+      <w:r>
+        <w:rPr>
+          <w:sz w:val="28"/>
+          <w:szCs w:val="28"/>
+        </w:rPr>
+        <w:t>:</w:t>
+      </w:r>
+    </w:p>
+    <w:p>
+      <w:pPr>
+        <w:numPr>
+          <w:ilvl w:val="1"/>
+          <w:numId w:val="7"/>
+        </w:numPr>
+        <w:jc w:val="both"/>
+        <w:rPr>
+          <w:sz w:val="28"/>
+          <w:szCs w:val="28"/>
+        </w:rPr>
+      </w:pPr>
+      <w:r>
+        <w:rPr>
+          <w:sz w:val="28"/>
+          <w:szCs w:val="28"/>
+        </w:rPr>
+        <w:t>Represents a real estate agency responsible for facilitating deals between landlords and clients.</w:t>
+      </w:r>
+    </w:p>
+    <w:p>
+      <w:pPr>
+        <w:numPr>
+          <w:ilvl w:val="0"/>
+          <w:numId w:val="7"/>
+        </w:numPr>
+        <w:jc w:val="both"/>
+        <w:rPr>
+          <w:sz w:val="28"/>
+          <w:szCs w:val="28"/>
+        </w:rPr>
+      </w:pPr>
+      <w:r>
+        <w:rPr>
+          <w:b/>
+          <w:bCs/>
+          <w:sz w:val="28"/>
+          <w:szCs w:val="28"/>
+        </w:rPr>
+        <w:t>Client</w:t>
+      </w:r>
+      <w:r>
+        <w:rPr>
+          <w:sz w:val="28"/>
+          <w:szCs w:val="28"/>
+        </w:rPr>
+        <w:t>:</w:t>
+      </w:r>
+    </w:p>
+    <w:p>
+      <w:pPr>
+        <w:numPr>
+          <w:ilvl w:val="1"/>
+          <w:numId w:val="7"/>
+        </w:numPr>
+        <w:jc w:val="both"/>
+        <w:rPr>
+          <w:sz w:val="28"/>
+          <w:szCs w:val="28"/>
+        </w:rPr>
+      </w:pPr>
+      <w:r>
+        <w:rPr>
+          <w:sz w:val="28"/>
+          <w:szCs w:val="28"/>
+        </w:rPr>
+        <w:t>Represents individuals or organizations looking to buy, rent, or invest in properties.</w:t>
+      </w:r>
+    </w:p>
+    <w:p>
+      <w:pPr>
+        <w:numPr>
+          <w:ilvl w:val="0"/>
+          <w:numId w:val="7"/>
+        </w:numPr>
+        <w:jc w:val="both"/>
+        <w:rPr>
+          <w:sz w:val="28"/>
+          <w:szCs w:val="28"/>
+        </w:rPr>
+      </w:pPr>
+      <w:r>
+        <w:rPr>
+          <w:b/>
+          <w:bCs/>
+          <w:sz w:val="28"/>
+          <w:szCs w:val="28"/>
+        </w:rPr>
+        <w:t>Landlords</w:t>
+      </w:r>
+      <w:r>
+        <w:rPr>
+          <w:sz w:val="28"/>
+          <w:szCs w:val="28"/>
+        </w:rPr>
+        <w:t>:</w:t>
+      </w:r>
+    </w:p>
+    <w:p>
+      <w:pPr>
+        <w:numPr>
+          <w:ilvl w:val="1"/>
+          <w:numId w:val="7"/>
+        </w:numPr>
+        <w:jc w:val="both"/>
+        <w:rPr>
+          <w:sz w:val="28"/>
+          <w:szCs w:val="28"/>
+        </w:rPr>
+      </w:pPr>
+      <w:r>
+        <w:rPr>
+          <w:sz w:val="28"/>
+          <w:szCs w:val="28"/>
+        </w:rPr>
+        <w:t>Represents property owners who collaborate with agencies to sell or rent properties.</w:t>
+      </w:r>
+    </w:p>
+    <w:p>
+      <w:pPr>
+        <w:numPr>
+          <w:ilvl w:val="0"/>
+          <w:numId w:val="7"/>
+        </w:numPr>
+        <w:jc w:val="both"/>
+        <w:rPr>
+          <w:sz w:val="28"/>
+          <w:szCs w:val="28"/>
+        </w:rPr>
+      </w:pPr>
+      <w:r>
+        <w:rPr>
+          <w:b/>
+          <w:bCs/>
+          <w:sz w:val="28"/>
+          <w:szCs w:val="28"/>
+        </w:rPr>
+        <w:lastRenderedPageBreak/>
+        <w:t>Property</w:t>
+      </w:r>
+      <w:r>
+        <w:rPr>
+          <w:sz w:val="28"/>
+          <w:szCs w:val="28"/>
+        </w:rPr>
+        <w:t>:</w:t>
+      </w:r>
+    </w:p>
+    <w:p>
+      <w:pPr>
+        <w:numPr>
+          <w:ilvl w:val="1"/>
+          <w:numId w:val="7"/>
+        </w:numPr>
+        <w:jc w:val="both"/>
+        <w:rPr>
+          <w:sz w:val="28"/>
+          <w:szCs w:val="28"/>
+        </w:rPr>
+      </w:pPr>
+      <w:r>
+        <w:rPr>
+          <w:sz w:val="28"/>
+          <w:szCs w:val="28"/>
+        </w:rPr>
+        <w:t>Represents physical assets (houses, apartments, etc.) owned by landlords and marketed by agencies.</w:t>
+      </w:r>
+    </w:p>
+    <w:p>
+      <w:pPr>
+        <w:numPr>
+          <w:ilvl w:val="0"/>
+          <w:numId w:val="7"/>
+        </w:numPr>
+        <w:jc w:val="both"/>
+        <w:rPr>
+          <w:sz w:val="28"/>
+          <w:szCs w:val="28"/>
+        </w:rPr>
+      </w:pPr>
+      <w:r>
+        <w:rPr>
+          <w:b/>
+          <w:bCs/>
+          <w:sz w:val="28"/>
+          <w:szCs w:val="28"/>
+        </w:rPr>
+        <w:t>Deals</w:t>
+      </w:r>
+      <w:r>
+        <w:rPr>
+          <w:sz w:val="28"/>
+          <w:szCs w:val="28"/>
+        </w:rPr>
+        <w:t>:</w:t>
+      </w:r>
+    </w:p>
+    <w:p>
+      <w:pPr>
+        <w:numPr>
+          <w:ilvl w:val="1"/>
+          <w:numId w:val="7"/>
+        </w:numPr>
+        <w:jc w:val="both"/>
+        <w:rPr>
+          <w:sz w:val="28"/>
+          <w:szCs w:val="28"/>
+        </w:rPr>
+      </w:pPr>
+      <w:r>
+        <w:rPr>
+          <w:sz w:val="28"/>
+          <w:szCs w:val="28"/>
+        </w:rPr>
+        <w:t>Represents transactions or agreements involving agencies, landlords, and clients.</w:t>
+      </w:r>
+    </w:p>
+    <w:p>
+      <w:pPr>
+        <w:numPr>
+          <w:ilvl w:val="0"/>
+          <w:numId w:val="7"/>
+        </w:numPr>
+        <w:jc w:val="both"/>
+        <w:rPr>
+          <w:sz w:val="28"/>
+          <w:szCs w:val="28"/>
+        </w:rPr>
+      </w:pPr>
+      <w:r>
+        <w:rPr>
+          <w:b/>
+          <w:bCs/>
+          <w:sz w:val="28"/>
+          <w:szCs w:val="28"/>
+        </w:rPr>
+        <w:t>Commission</w:t>
+      </w:r>
+      <w:r>
+        <w:rPr>
+          <w:sz w:val="28"/>
+          <w:szCs w:val="28"/>
+        </w:rPr>
+        <w:t>:</w:t>
+      </w:r>
+    </w:p>
+    <w:p>
+      <w:pPr>
+        <w:numPr>
+          <w:ilvl w:val="1"/>
+          <w:numId w:val="7"/>
+        </w:numPr>
+        <w:jc w:val="both"/>
+        <w:rPr>
+          <w:sz w:val="28"/>
+          <w:szCs w:val="28"/>
+        </w:rPr>
+      </w:pPr>
+      <w:r>
+        <w:rPr>
+          <w:sz w:val="28"/>
+          <w:szCs w:val="28"/>
+        </w:rPr>
+        <w:t>Represents fees earned by the agency for facilitating deals.</w:t>
+      </w:r>
+    </w:p>
+    <w:p>
+      <w:pPr>
+        <w:numPr>
+          <w:ilvl w:val="0"/>
+          <w:numId w:val="7"/>
+        </w:numPr>
+        <w:jc w:val="both"/>
+        <w:rPr>
+          <w:sz w:val="28"/>
+          <w:szCs w:val="28"/>
+        </w:rPr>
+      </w:pPr>
+      <w:r>
+        <w:rPr>
+          <w:b/>
+          <w:bCs/>
+          <w:sz w:val="28"/>
+          <w:szCs w:val="28"/>
+        </w:rPr>
+        <w:t>Price</w:t>
+      </w:r>
+      <w:r>
+        <w:rPr>
+          <w:sz w:val="28"/>
+          <w:szCs w:val="28"/>
+        </w:rPr>
+        <w:t>:</w:t>
+      </w:r>
+    </w:p>
+    <w:p>
+      <w:pPr>
+        <w:numPr>
+          <w:ilvl w:val="1"/>
+          <w:numId w:val="7"/>
+        </w:numPr>
+        <w:jc w:val="both"/>
+        <w:rPr>
+          <w:sz w:val="28"/>
+          <w:szCs w:val="28"/>
+        </w:rPr>
+      </w:pPr>
+      <w:r>
+        <w:rPr>
+          <w:sz w:val="28"/>
+          <w:szCs w:val="28"/>
+        </w:rPr>
+        <w:t>Represents the financial terms agreed upon for the property within a deal.</w:t>
+      </w:r>
+    </w:p>
+    <w:p>
+      <w:pPr>
+        <w:jc w:val="both"/>
+        <w:rPr>
+          <w:b/>
+          <w:bCs/>
+          <w:sz w:val="28"/>
+          <w:szCs w:val="28"/>
+        </w:rPr>
+      </w:pPr>
+      <w:r>
+        <w:rPr>
+          <w:b/>
+          <w:bCs/>
+          <w:sz w:val="28"/>
+          <w:szCs w:val="28"/>
+        </w:rPr>
+        <w:t>Relationships:</w:t>
+      </w:r>
+    </w:p>
+    <w:p>
+      <w:pPr>
+        <w:numPr>
+          <w:ilvl w:val="0"/>
+          <w:numId w:val="8"/>
+        </w:numPr>
+        <w:jc w:val="both"/>
+        <w:rPr>
+          <w:sz w:val="28"/>
+          <w:szCs w:val="28"/>
+        </w:rPr>
+      </w:pPr>
+      <w:r>
+        <w:rPr>
+          <w:b/>
+          <w:bCs/>
+          <w:sz w:val="28"/>
+          <w:szCs w:val="28"/>
+        </w:rPr>
+        <w:t>Agency - Deals</w:t>
+      </w:r>
+      <w:r>
+        <w:rPr>
+          <w:sz w:val="28"/>
+          <w:szCs w:val="28"/>
+        </w:rPr>
+        <w:t>:</w:t>
+      </w:r>
+    </w:p>
+    <w:p>
+      <w:pPr>
+        <w:numPr>
+          <w:ilvl w:val="1"/>
+          <w:numId w:val="8"/>
+        </w:numPr>
+        <w:jc w:val="both"/>
+        <w:rPr>
+          <w:sz w:val="28"/>
+          <w:szCs w:val="28"/>
+        </w:rPr>
+      </w:pPr>
+      <w:r>
+        <w:rPr>
+          <w:sz w:val="28"/>
+          <w:szCs w:val="28"/>
+        </w:rPr>
+        <w:t>Agencies participate in deals by connecting clients and landlords.</w:t>
+      </w:r>
+    </w:p>
+    <w:p>
+      <w:pPr>
+        <w:numPr>
+          <w:ilvl w:val="0"/>
+          <w:numId w:val="8"/>
+        </w:numPr>
+        <w:jc w:val="both"/>
+        <w:rPr>
+          <w:sz w:val="28"/>
+          <w:szCs w:val="28"/>
+        </w:rPr>
+      </w:pPr>
+      <w:r>
+        <w:rPr>
+          <w:b/>
+          <w:bCs/>
+          <w:sz w:val="28"/>
+          <w:szCs w:val="28"/>
+        </w:rPr>
+        <w:t>Deals - Client</w:t>
+      </w:r>
+      <w:r>
+        <w:rPr>
+          <w:sz w:val="28"/>
+          <w:szCs w:val="28"/>
+        </w:rPr>
+        <w:t>:</w:t>
+      </w:r>
+    </w:p>
+    <w:p>
+      <w:pPr>
+        <w:numPr>
+          <w:ilvl w:val="1"/>
+          <w:numId w:val="8"/>
+        </w:numPr>
+        <w:jc w:val="both"/>
+        <w:rPr>
+          <w:sz w:val="28"/>
+          <w:szCs w:val="28"/>
+        </w:rPr>
+      </w:pPr>
+      <w:r>
+        <w:rPr>
+          <w:sz w:val="28"/>
+          <w:szCs w:val="28"/>
+        </w:rPr>
+        <w:t>Clients are part of deals, representing their interest in purchasing or renting properties.</w:t>
+      </w:r>
+    </w:p>
+    <w:p>
+      <w:pPr>
+        <w:numPr>
+          <w:ilvl w:val="0"/>
+          <w:numId w:val="8"/>
+        </w:numPr>
+        <w:jc w:val="both"/>
+        <w:rPr>
+          <w:sz w:val="28"/>
+          <w:szCs w:val="28"/>
+        </w:rPr>
+      </w:pPr>
+      <w:r>
+        <w:rPr>
+          <w:b/>
+          <w:bCs/>
+          <w:sz w:val="28"/>
+          <w:szCs w:val="28"/>
+        </w:rPr>
+        <w:t>Deals - Landlords</w:t>
+      </w:r>
+      <w:r>
+        <w:rPr>
+          <w:sz w:val="28"/>
+          <w:szCs w:val="28"/>
+        </w:rPr>
+        <w:t>:</w:t>
+      </w:r>
+    </w:p>
+    <w:p>
+      <w:pPr>
+        <w:numPr>
+          <w:ilvl w:val="1"/>
+          <w:numId w:val="8"/>
+        </w:numPr>
+        <w:jc w:val="both"/>
+        <w:rPr>
+          <w:sz w:val="28"/>
+          <w:szCs w:val="28"/>
+        </w:rPr>
+      </w:pPr>
+      <w:r>
+        <w:rPr>
+          <w:sz w:val="28"/>
+          <w:szCs w:val="28"/>
+        </w:rPr>
+        <w:t>Landlords participate in deals by providing their properties.</w:t>
+      </w:r>
+    </w:p>
+    <w:p>
+      <w:pPr>
+        <w:numPr>
+          <w:ilvl w:val="0"/>
+          <w:numId w:val="8"/>
+        </w:numPr>
+        <w:jc w:val="both"/>
+        <w:rPr>
+          <w:sz w:val="28"/>
+          <w:szCs w:val="28"/>
+        </w:rPr>
+      </w:pPr>
+      <w:r>
+        <w:rPr>
+          <w:b/>
+          <w:bCs/>
+          <w:sz w:val="28"/>
+          <w:szCs w:val="28"/>
+        </w:rPr>
+        <w:t>Deals - Commission</w:t>
+      </w:r>
+      <w:r>
+        <w:rPr>
+          <w:sz w:val="28"/>
+          <w:szCs w:val="28"/>
+        </w:rPr>
+        <w:t>:</w:t>
+      </w:r>
+    </w:p>
+    <w:p>
+      <w:pPr>
+        <w:numPr>
+          <w:ilvl w:val="1"/>
+          <w:numId w:val="8"/>
+        </w:numPr>
+        <w:jc w:val="both"/>
+        <w:rPr>
+          <w:sz w:val="28"/>
+          <w:szCs w:val="28"/>
+        </w:rPr>
+      </w:pPr>
+      <w:r>
+        <w:rPr>
+          <w:sz w:val="28"/>
+          <w:szCs w:val="28"/>
+        </w:rPr>
+        <w:t>A commission is tied to deals, representing the agency’s earnings.</w:t>
+      </w:r>
+    </w:p>
+    <w:p>
+      <w:pPr>
+        <w:numPr>
+          <w:ilvl w:val="0"/>
+          <w:numId w:val="8"/>
+        </w:numPr>
+        <w:jc w:val="both"/>
+        <w:rPr>
+          <w:sz w:val="28"/>
+          <w:szCs w:val="28"/>
+        </w:rPr>
+      </w:pPr>
+      <w:r>
+        <w:rPr>
+          <w:b/>
+          <w:bCs/>
+          <w:sz w:val="28"/>
+          <w:szCs w:val="28"/>
+        </w:rPr>
+        <w:t>Property - Price</w:t>
+      </w:r>
+      <w:r>
+        <w:rPr>
+          <w:sz w:val="28"/>
+          <w:szCs w:val="28"/>
+        </w:rPr>
+        <w:t>:</w:t>
+      </w:r>
+    </w:p>
+    <w:p>
+      <w:pPr>
+        <w:numPr>
+          <w:ilvl w:val="1"/>
+          <w:numId w:val="8"/>
+        </w:numPr>
+        <w:jc w:val="both"/>
+        <w:rPr>
+          <w:sz w:val="28"/>
+          <w:szCs w:val="28"/>
+        </w:rPr>
+      </w:pPr>
+      <w:r>
+        <w:rPr>
+          <w:sz w:val="28"/>
+          <w:szCs w:val="28"/>
+        </w:rPr>
+        <w:t>Price is associated with a property and defined in the deal.</w:t>
+      </w:r>
+    </w:p>
+    <w:p>
+      <w:pPr>
+        <w:numPr>
+          <w:ilvl w:val="0"/>
+          <w:numId w:val="8"/>
+        </w:numPr>
+        <w:jc w:val="both"/>
+        <w:rPr>
+          <w:sz w:val="28"/>
+          <w:szCs w:val="28"/>
+        </w:rPr>
+      </w:pPr>
+      <w:r>
+        <w:rPr>
+          <w:b/>
+          <w:bCs/>
+          <w:sz w:val="28"/>
+          <w:szCs w:val="28"/>
+        </w:rPr>
+        <w:t>Landlords - Owns - Property</w:t>
+      </w:r>
+      <w:r>
+        <w:rPr>
+          <w:sz w:val="28"/>
+          <w:szCs w:val="28"/>
+        </w:rPr>
+        <w:t>:</w:t>
+      </w:r>
+    </w:p>
+    <w:p>
+      <w:pPr>
+        <w:numPr>
+          <w:ilvl w:val="1"/>
+          <w:numId w:val="8"/>
+        </w:numPr>
+        <w:jc w:val="both"/>
+        <w:rPr>
+          <w:sz w:val="28"/>
+          <w:szCs w:val="28"/>
+        </w:rPr>
+      </w:pPr>
+      <w:r>
+        <w:rPr>
+          <w:sz w:val="28"/>
+          <w:szCs w:val="28"/>
+        </w:rPr>
+        <w:t>Landlords own properties, forming the foundation of transactions.</w:t>
       </w:r>
     </w:p>
     <w:p>
@@ -270,6 +1068,7 @@
         <w:rPr>
           <w:noProof/>
         </w:rPr>
+        <w:lastRenderedPageBreak/>
         <w:drawing>
           <wp:inline distT="0" distB="0" distL="0" distR="0" wp14:anchorId="7A7050B8" wp14:editId="734614F2">
             <wp:extent cx="5846726" cy="3909060"/>
@@ -286,7 +1085,7 @@
                     <pic:cNvPicPr/>
                   </pic:nvPicPr>
                   <pic:blipFill>
-                    <a:blip r:embed="rId10">
+                    <a:blip r:embed="rId11">
                       <a:extLst>
                         <a:ext uri="{28A0092B-C50C-407E-A947-70E740481C1C}">
                           <a14:useLocalDpi xmlns:a14="http://schemas.microsoft.com/office/drawing/2010/main" val="0"/>
@@ -321,7 +1120,6 @@
         <w:rPr>
           <w:noProof/>
         </w:rPr>
-        <w:lastRenderedPageBreak/>
         <w:drawing>
           <wp:inline distT="0" distB="0" distL="0" distR="0" wp14:anchorId="64F5B448" wp14:editId="0AE53D3D">
             <wp:extent cx="5943600" cy="3778885"/>
@@ -338,7 +1136,7 @@
                     <pic:cNvPicPr/>
                   </pic:nvPicPr>
                   <pic:blipFill>
-                    <a:blip r:embed="rId11">
+                    <a:blip r:embed="rId12">
                       <a:extLst>
                         <a:ext uri="{28A0092B-C50C-407E-A947-70E740481C1C}">
                           <a14:useLocalDpi xmlns:a14="http://schemas.microsoft.com/office/drawing/2010/main" val="0"/>
@@ -380,6 +1178,7 @@
           <w:sz w:val="28"/>
           <w:szCs w:val="28"/>
         </w:rPr>
+        <w:lastRenderedPageBreak/>
         <w:t>These two Diagrams are</w:t>
       </w:r>
       <w:r>
@@ -548,12 +1347,11 @@
         <w:rPr>
           <w:noProof/>
         </w:rPr>
-        <w:lastRenderedPageBreak/>
         <w:drawing>
-          <wp:inline distT="0" distB="0" distL="0" distR="0" wp14:anchorId="425CB905" wp14:editId="24DEC522">
-            <wp:extent cx="5943600" cy="3192780"/>
-            <wp:effectExtent l="0" t="0" r="0" b="7620"/>
-            <wp:docPr id="1847930876" name="Picture 8" descr="A graph with blue squares and black text&#10;&#10;Description automatically generated"/>
+          <wp:inline distT="0" distB="0" distL="0" distR="0" wp14:anchorId="03B5BFB2" wp14:editId="7D6C02F5">
+            <wp:extent cx="5943600" cy="3053715"/>
+            <wp:effectExtent l="0" t="0" r="0" b="0"/>
+            <wp:docPr id="1015871033" name="Picture 4" descr="A screenshot of a computer&#10;&#10;Description automatically generated"/>
             <wp:cNvGraphicFramePr>
               <a:graphicFrameLocks xmlns:a="http://schemas.openxmlformats.org/drawingml/2006/main" noChangeAspect="1"/>
             </wp:cNvGraphicFramePr>
@@ -561,11 +1359,11 @@
               <a:graphicData uri="http://schemas.openxmlformats.org/drawingml/2006/picture">
                 <pic:pic xmlns:pic="http://schemas.openxmlformats.org/drawingml/2006/picture">
                   <pic:nvPicPr>
-                    <pic:cNvPr id="1847930876" name="Picture 8" descr="A graph with blue squares and black text&#10;&#10;Description automatically generated"/>
+                    <pic:cNvPr id="1015871033" name="Picture 4" descr="A screenshot of a computer&#10;&#10;Description automatically generated"/>
                     <pic:cNvPicPr/>
                   </pic:nvPicPr>
                   <pic:blipFill>
-                    <a:blip r:embed="rId12">
+                    <a:blip r:embed="rId13">
                       <a:extLst>
                         <a:ext uri="{28A0092B-C50C-407E-A947-70E740481C1C}">
                           <a14:useLocalDpi xmlns:a14="http://schemas.microsoft.com/office/drawing/2010/main" val="0"/>
@@ -579,7 +1377,7 @@
                   <pic:spPr>
                     <a:xfrm>
                       <a:off x="0" y="0"/>
-                      <a:ext cx="5943600" cy="3192780"/>
+                      <a:ext cx="5943600" cy="3053715"/>
                     </a:xfrm>
                     <a:prstGeom prst="rect">
                       <a:avLst/>
@@ -702,7 +1500,7 @@
                     <pic:cNvPicPr/>
                   </pic:nvPicPr>
                   <pic:blipFill>
-                    <a:blip r:embed="rId13" cstate="print">
+                    <a:blip r:embed="rId14" cstate="print">
                       <a:extLst>
                         <a:ext uri="{28A0092B-C50C-407E-A947-70E740481C1C}">
                           <a14:useLocalDpi xmlns:a14="http://schemas.microsoft.com/office/drawing/2010/main" val="0"/>
@@ -1215,7 +2013,7 @@
                     <pic:cNvPicPr/>
                   </pic:nvPicPr>
                   <pic:blipFill>
-                    <a:blip r:embed="rId14" cstate="print">
+                    <a:blip r:embed="rId15" cstate="print">
                       <a:extLst>
                         <a:ext uri="{28A0092B-C50C-407E-A947-70E740481C1C}">
                           <a14:useLocalDpi xmlns:a14="http://schemas.microsoft.com/office/drawing/2010/main" val="0"/>
@@ -1716,7 +2514,7 @@
                     </pic:cNvPicPr>
                   </pic:nvPicPr>
                   <pic:blipFill>
-                    <a:blip r:embed="rId15" cstate="print">
+                    <a:blip r:embed="rId16" cstate="print">
                       <a:extLst>
                         <a:ext uri="{28A0092B-C50C-407E-A947-70E740481C1C}">
                           <a14:useLocalDpi xmlns:a14="http://schemas.microsoft.com/office/drawing/2010/main" val="0"/>
@@ -1775,7 +2573,7 @@
                     </pic:cNvPicPr>
                   </pic:nvPicPr>
                   <pic:blipFill>
-                    <a:blip r:embed="rId16" cstate="print">
+                    <a:blip r:embed="rId17" cstate="print">
                       <a:extLst>
                         <a:ext uri="{28A0092B-C50C-407E-A947-70E740481C1C}">
                           <a14:useLocalDpi xmlns:a14="http://schemas.microsoft.com/office/drawing/2010/main" val="0"/>
@@ -1867,7 +2665,7 @@
     </w:p>
     <w:p>
       <w:pPr>
-        <w:jc w:val="both"/>
+        <w:jc w:val="center"/>
       </w:pPr>
       <w:r>
         <w:rPr>
@@ -1875,10 +2673,10 @@
         </w:rPr>
         <w:lastRenderedPageBreak/>
         <w:drawing>
-          <wp:inline distT="0" distB="0" distL="0" distR="0" wp14:anchorId="19DE6D63" wp14:editId="3C24F1F8">
-            <wp:extent cx="5955008" cy="3977640"/>
-            <wp:effectExtent l="0" t="0" r="8255" b="3810"/>
-            <wp:docPr id="295798158" name="Picture 3" descr="A diagram of a software company&#10;&#10;Description automatically generated with medium confidence"/>
+          <wp:inline distT="0" distB="0" distL="0" distR="0" wp14:anchorId="2924D6CC" wp14:editId="1492B5A4">
+            <wp:extent cx="6127053" cy="3717471"/>
+            <wp:effectExtent l="0" t="0" r="7620" b="0"/>
+            <wp:docPr id="411177572" name="Picture 4" descr="A diagram of a software company&#10;&#10;Description automatically generated with medium confidence"/>
             <wp:cNvGraphicFramePr>
               <a:graphicFrameLocks xmlns:a="http://schemas.openxmlformats.org/drawingml/2006/main" noChangeAspect="1"/>
             </wp:cNvGraphicFramePr>
@@ -1886,81 +2684,7 @@
               <a:graphicData uri="http://schemas.openxmlformats.org/drawingml/2006/picture">
                 <pic:pic xmlns:pic="http://schemas.openxmlformats.org/drawingml/2006/picture">
                   <pic:nvPicPr>
-                    <pic:cNvPr id="295798158" name="Picture 3" descr="A diagram of a software company&#10;&#10;Description automatically generated with medium confidence"/>
-                    <pic:cNvPicPr/>
-                  </pic:nvPicPr>
-                  <pic:blipFill>
-                    <a:blip r:embed="rId17">
-                      <a:extLst>
-                        <a:ext uri="{28A0092B-C50C-407E-A947-70E740481C1C}">
-                          <a14:useLocalDpi xmlns:a14="http://schemas.microsoft.com/office/drawing/2010/main" val="0"/>
-                        </a:ext>
-                      </a:extLst>
-                    </a:blip>
-                    <a:stretch>
-                      <a:fillRect/>
-                    </a:stretch>
-                  </pic:blipFill>
-                  <pic:spPr>
-                    <a:xfrm>
-                      <a:off x="0" y="0"/>
-                      <a:ext cx="5957437" cy="3979263"/>
-                    </a:xfrm>
-                    <a:prstGeom prst="rect">
-                      <a:avLst/>
-                    </a:prstGeom>
-                  </pic:spPr>
-                </pic:pic>
-              </a:graphicData>
-            </a:graphic>
-          </wp:inline>
-        </w:drawing>
-      </w:r>
-    </w:p>
-    <w:p>
-      <w:pPr>
-        <w:jc w:val="both"/>
-        <w:rPr>
-          <w:sz w:val="28"/>
-          <w:szCs w:val="28"/>
-        </w:rPr>
-      </w:pPr>
-    </w:p>
-    <w:p>
-      <w:pPr>
-        <w:jc w:val="both"/>
-        <w:rPr>
-          <w:sz w:val="28"/>
-          <w:szCs w:val="28"/>
-        </w:rPr>
-      </w:pPr>
-      <w:r>
-        <w:rPr>
-          <w:sz w:val="28"/>
-          <w:szCs w:val="28"/>
-        </w:rPr>
-        <w:t>This sequence diagram illustrates the process of a user logging in or signing up, submitting property details, and the data flow through the website interface, backend system, and database. It highlights the interactions and confirmations at each step to ensure successful data submission.</w:t>
-      </w:r>
-    </w:p>
-    <w:p>
-      <w:r>
-        <w:rPr>
-          <w:noProof/>
-        </w:rPr>
-        <w:lastRenderedPageBreak/>
-        <w:drawing>
-          <wp:inline distT="0" distB="0" distL="0" distR="0" wp14:anchorId="3352ED52" wp14:editId="02B88697">
-            <wp:extent cx="5943600" cy="3194684"/>
-            <wp:effectExtent l="0" t="0" r="0" b="6350"/>
-            <wp:docPr id="1952240158" name="Picture 2" descr="A diagram of a system&#10;&#10;Description automatically generated"/>
-            <wp:cNvGraphicFramePr>
-              <a:graphicFrameLocks xmlns:a="http://schemas.openxmlformats.org/drawingml/2006/main" noChangeAspect="1"/>
-            </wp:cNvGraphicFramePr>
-            <a:graphic xmlns:a="http://schemas.openxmlformats.org/drawingml/2006/main">
-              <a:graphicData uri="http://schemas.openxmlformats.org/drawingml/2006/picture">
-                <pic:pic xmlns:pic="http://schemas.openxmlformats.org/drawingml/2006/picture">
-                  <pic:nvPicPr>
-                    <pic:cNvPr id="1952240158" name="Picture 2" descr="A diagram of a system&#10;&#10;Description automatically generated"/>
+                    <pic:cNvPr id="411177572" name="Picture 4" descr="A diagram of a software company&#10;&#10;Description automatically generated with medium confidence"/>
                     <pic:cNvPicPr/>
                   </pic:nvPicPr>
                   <pic:blipFill>
@@ -1978,7 +2702,7 @@
                   <pic:spPr>
                     <a:xfrm>
                       <a:off x="0" y="0"/>
-                      <a:ext cx="5969494" cy="3208602"/>
+                      <a:ext cx="6149672" cy="3731195"/>
                     </a:xfrm>
                     <a:prstGeom prst="rect">
                       <a:avLst/>
@@ -1999,6 +2723,100 @@
           <w:szCs w:val="28"/>
         </w:rPr>
       </w:pPr>
+    </w:p>
+    <w:p>
+      <w:pPr>
+        <w:jc w:val="both"/>
+        <w:rPr>
+          <w:sz w:val="28"/>
+          <w:szCs w:val="28"/>
+        </w:rPr>
+      </w:pPr>
+      <w:r>
+        <w:rPr>
+          <w:sz w:val="28"/>
+          <w:szCs w:val="28"/>
+        </w:rPr>
+        <w:t>This sequence diagram illustrates the process of a user logging in or signing up, submitting property details, and the data flow through the website interface, backend system, and database. It highlights the interactions and confirmations at each step to ensure successful data submission.</w:t>
+      </w:r>
+    </w:p>
+    <w:p>
+      <w:pPr>
+        <w:jc w:val="both"/>
+        <w:rPr>
+          <w:sz w:val="28"/>
+          <w:szCs w:val="28"/>
+        </w:rPr>
+      </w:pPr>
+    </w:p>
+    <w:p>
+      <w:pPr>
+        <w:rPr>
+          <w:sz w:val="28"/>
+          <w:szCs w:val="28"/>
+        </w:rPr>
+      </w:pPr>
+      <w:r>
+        <w:rPr>
+          <w:noProof/>
+        </w:rPr>
+        <w:lastRenderedPageBreak/>
+        <w:drawing>
+          <wp:anchor distT="0" distB="0" distL="114300" distR="114300" simplePos="0" relativeHeight="251684864" behindDoc="0" locked="0" layoutInCell="1" allowOverlap="1" wp14:anchorId="1EE522BA" wp14:editId="516557A0">
+            <wp:simplePos x="0" y="0"/>
+            <wp:positionH relativeFrom="page">
+              <wp:posOffset>876300</wp:posOffset>
+            </wp:positionH>
+            <wp:positionV relativeFrom="paragraph">
+              <wp:posOffset>0</wp:posOffset>
+            </wp:positionV>
+            <wp:extent cx="6295390" cy="2933700"/>
+            <wp:effectExtent l="0" t="0" r="0" b="0"/>
+            <wp:wrapSquare wrapText="bothSides"/>
+            <wp:docPr id="1914890169" name="Picture 5" descr="A diagram of a company&#10;&#10;Description automatically generated"/>
+            <wp:cNvGraphicFramePr>
+              <a:graphicFrameLocks xmlns:a="http://schemas.openxmlformats.org/drawingml/2006/main" noChangeAspect="1"/>
+            </wp:cNvGraphicFramePr>
+            <a:graphic xmlns:a="http://schemas.openxmlformats.org/drawingml/2006/main">
+              <a:graphicData uri="http://schemas.openxmlformats.org/drawingml/2006/picture">
+                <pic:pic xmlns:pic="http://schemas.openxmlformats.org/drawingml/2006/picture">
+                  <pic:nvPicPr>
+                    <pic:cNvPr id="1914890169" name="Picture 5" descr="A diagram of a company&#10;&#10;Description automatically generated"/>
+                    <pic:cNvPicPr/>
+                  </pic:nvPicPr>
+                  <pic:blipFill>
+                    <a:blip r:embed="rId19">
+                      <a:extLst>
+                        <a:ext uri="{28A0092B-C50C-407E-A947-70E740481C1C}">
+                          <a14:useLocalDpi xmlns:a14="http://schemas.microsoft.com/office/drawing/2010/main" val="0"/>
+                        </a:ext>
+                      </a:extLst>
+                    </a:blip>
+                    <a:stretch>
+                      <a:fillRect/>
+                    </a:stretch>
+                  </pic:blipFill>
+                  <pic:spPr>
+                    <a:xfrm>
+                      <a:off x="0" y="0"/>
+                      <a:ext cx="6295390" cy="2933700"/>
+                    </a:xfrm>
+                    <a:prstGeom prst="rect">
+                      <a:avLst/>
+                    </a:prstGeom>
+                  </pic:spPr>
+                </pic:pic>
+              </a:graphicData>
+            </a:graphic>
+            <wp14:sizeRelH relativeFrom="margin">
+              <wp14:pctWidth>0</wp14:pctWidth>
+            </wp14:sizeRelH>
+            <wp14:sizeRelV relativeFrom="margin">
+              <wp14:pctHeight>0</wp14:pctHeight>
+            </wp14:sizeRelV>
+          </wp:anchor>
+        </w:drawing>
+      </w:r>
     </w:p>
     <w:p>
       <w:pPr>
@@ -2040,7 +2858,7 @@
                     <pic:cNvPicPr/>
                   </pic:nvPicPr>
                   <pic:blipFill>
-                    <a:blip r:embed="rId19">
+                    <a:blip r:embed="rId20">
                       <a:extLst>
                         <a:ext uri="{28A0092B-C50C-407E-A947-70E740481C1C}">
                           <a14:useLocalDpi xmlns:a14="http://schemas.microsoft.com/office/drawing/2010/main" val="0"/>
@@ -2088,7 +2906,7 @@
                     <pic:cNvPicPr/>
                   </pic:nvPicPr>
                   <pic:blipFill>
-                    <a:blip r:embed="rId20">
+                    <a:blip r:embed="rId21">
                       <a:extLst>
                         <a:ext uri="{28A0092B-C50C-407E-A947-70E740481C1C}">
                           <a14:useLocalDpi xmlns:a14="http://schemas.microsoft.com/office/drawing/2010/main" val="0"/>
@@ -2123,62 +2941,61 @@
           <w:szCs w:val="28"/>
         </w:rPr>
       </w:pPr>
+    </w:p>
+    <w:p>
+      <w:pPr>
+        <w:jc w:val="both"/>
+        <w:rPr>
+          <w:sz w:val="28"/>
+          <w:szCs w:val="28"/>
+        </w:rPr>
+      </w:pPr>
       <w:r>
         <w:rPr>
           <w:sz w:val="28"/>
           <w:szCs w:val="28"/>
         </w:rPr>
         <w:lastRenderedPageBreak/>
-        <w:t>The Diagram</w:t>
-      </w:r>
-      <w:r>
-        <w:rPr>
-          <w:sz w:val="28"/>
-          <w:szCs w:val="28"/>
-        </w:rPr>
-        <w:t>s</w:t>
-      </w:r>
-      <w:r>
-        <w:rPr>
-          <w:sz w:val="28"/>
-          <w:szCs w:val="28"/>
-        </w:rPr>
-        <w:t xml:space="preserve"> above </w:t>
-      </w:r>
-      <w:r>
-        <w:rPr>
-          <w:sz w:val="28"/>
-          <w:szCs w:val="28"/>
-        </w:rPr>
-        <w:t>are</w:t>
-      </w:r>
-      <w:r>
-        <w:rPr>
-          <w:sz w:val="28"/>
-          <w:szCs w:val="28"/>
-        </w:rPr>
-        <w:t xml:space="preserve"> the component diagram showcasing a few of the components and how they interact among each other through the </w:t>
-      </w:r>
-      <w:r>
-        <w:rPr>
-          <w:sz w:val="28"/>
-          <w:szCs w:val="28"/>
-        </w:rPr>
-        <w:t>vues</w:t>
-      </w:r>
-      <w:r>
-        <w:rPr>
-          <w:sz w:val="28"/>
-          <w:szCs w:val="28"/>
-        </w:rPr>
-        <w:t>, the database and the business logic</w:t>
-      </w:r>
-      <w:r>
-        <w:rPr>
-          <w:sz w:val="28"/>
-          <w:szCs w:val="28"/>
-        </w:rPr>
-        <w:t>. Two different layouts</w:t>
+        <w:t>This diagram depicts a component-based system architecture with a focus on modularity and functionality distribution. Key modules, such as SaleModule.vue, LandlordModule.vue, and PropertyModule.vue, represent front-end functionalities like sales management, landlord registration, and property handling. Back-end repositories (SaleRepository, AgencyRepository, etc.) manage data operations, ensuring separation of concerns. The diagram highlights workflows like registration, login, and property management, showcasing interactions between components and repositories. The yellow background enhances visual clarity, and arrows illustrate the flow of data and actions between modules. The structure supports scalability and maintainability, aligning front-end interfaces with back-end logic.</w:t>
+      </w:r>
+    </w:p>
+    <w:p>
+      <w:pPr>
+        <w:jc w:val="both"/>
+        <w:rPr>
+          <w:sz w:val="28"/>
+          <w:szCs w:val="28"/>
+        </w:rPr>
+      </w:pPr>
+    </w:p>
+    <w:p>
+      <w:pPr>
+        <w:jc w:val="both"/>
+        <w:rPr>
+          <w:sz w:val="28"/>
+          <w:szCs w:val="28"/>
+        </w:rPr>
+      </w:pPr>
+      <w:r>
+        <w:rPr>
+          <w:sz w:val="28"/>
+          <w:szCs w:val="28"/>
+        </w:rPr>
+        <w:t xml:space="preserve">This </w:t>
+      </w:r>
+      <w:r>
+        <w:rPr>
+          <w:sz w:val="28"/>
+          <w:szCs w:val="28"/>
+        </w:rPr>
+        <w:t xml:space="preserve">second </w:t>
+      </w:r>
+      <w:r>
+        <w:rPr>
+          <w:sz w:val="28"/>
+          <w:szCs w:val="28"/>
+        </w:rPr>
+        <w:t>diagram illustrates a component-based architecture for a web application. It features modules for managing sales, agencies, landlords, and properties, interconnected via repositories that handle data persistence. Each component, such as SaleModule.vue or PropertyModule.vue, represents specific functionalities like registration, login, or property management. The design emphasizes modularity and separation of concerns, with components communicating through defined interfaces. Green highlights the modules and repositories, ensuring clarity of functionality and interaction. The flow between modules, repositories, and endpoints illustrates the system's operational structure, focusing on user actions (e.g., register, manage) and corresponding backend operations.</w:t>
       </w:r>
     </w:p>
     <w:p>
@@ -2195,6 +3012,7 @@
           <w:sz w:val="28"/>
           <w:szCs w:val="28"/>
         </w:rPr>
+        <w:lastRenderedPageBreak/>
         <w:drawing>
           <wp:anchor distT="0" distB="0" distL="114300" distR="114300" simplePos="0" relativeHeight="251683840" behindDoc="0" locked="0" layoutInCell="1" allowOverlap="1" wp14:anchorId="51C30EA4" wp14:editId="42855DBA">
             <wp:simplePos x="0" y="0"/>
@@ -2219,7 +3037,7 @@
                     <pic:cNvPicPr/>
                   </pic:nvPicPr>
                   <pic:blipFill>
-                    <a:blip r:embed="rId21" cstate="print">
+                    <a:blip r:embed="rId22" cstate="print">
                       <a:extLst>
                         <a:ext uri="{28A0092B-C50C-407E-A947-70E740481C1C}">
                           <a14:useLocalDpi xmlns:a14="http://schemas.microsoft.com/office/drawing/2010/main" val="0"/>
@@ -2281,7 +3099,7 @@
                     <pic:cNvPicPr/>
                   </pic:nvPicPr>
                   <pic:blipFill>
-                    <a:blip r:embed="rId22">
+                    <a:blip r:embed="rId23">
                       <a:extLst>
                         <a:ext uri="{28A0092B-C50C-407E-A947-70E740481C1C}">
                           <a14:useLocalDpi xmlns:a14="http://schemas.microsoft.com/office/drawing/2010/main" val="0"/>
@@ -2343,7 +3161,7 @@
                     <pic:cNvPicPr/>
                   </pic:nvPicPr>
                   <pic:blipFill>
-                    <a:blip r:embed="rId23" cstate="print">
+                    <a:blip r:embed="rId24" cstate="print">
                       <a:extLst>
                         <a:ext uri="{28A0092B-C50C-407E-A947-70E740481C1C}">
                           <a14:useLocalDpi xmlns:a14="http://schemas.microsoft.com/office/drawing/2010/main" val="0"/>
@@ -2405,7 +3223,7 @@
                     <pic:cNvPicPr/>
                   </pic:nvPicPr>
                   <pic:blipFill>
-                    <a:blip r:embed="rId24" cstate="print">
+                    <a:blip r:embed="rId25" cstate="print">
                       <a:extLst>
                         <a:ext uri="{28A0092B-C50C-407E-A947-70E740481C1C}">
                           <a14:useLocalDpi xmlns:a14="http://schemas.microsoft.com/office/drawing/2010/main" val="0"/>
@@ -2467,7 +3285,7 @@
                     <pic:cNvPicPr/>
                   </pic:nvPicPr>
                   <pic:blipFill>
-                    <a:blip r:embed="rId25" cstate="print">
+                    <a:blip r:embed="rId26" cstate="print">
                       <a:extLst>
                         <a:ext uri="{28A0092B-C50C-407E-A947-70E740481C1C}">
                           <a14:useLocalDpi xmlns:a14="http://schemas.microsoft.com/office/drawing/2010/main" val="0"/>
@@ -2529,7 +3347,7 @@
                     <pic:cNvPicPr/>
                   </pic:nvPicPr>
                   <pic:blipFill>
-                    <a:blip r:embed="rId21" cstate="print">
+                    <a:blip r:embed="rId22" cstate="print">
                       <a:extLst>
                         <a:ext uri="{28A0092B-C50C-407E-A947-70E740481C1C}">
                           <a14:useLocalDpi xmlns:a14="http://schemas.microsoft.com/office/drawing/2010/main" val="0"/>
@@ -2591,7 +3409,7 @@
                     <pic:cNvPicPr/>
                   </pic:nvPicPr>
                   <pic:blipFill>
-                    <a:blip r:embed="rId26" cstate="print">
+                    <a:blip r:embed="rId27" cstate="print">
                       <a:extLst>
                         <a:ext uri="{28A0092B-C50C-407E-A947-70E740481C1C}">
                           <a14:useLocalDpi xmlns:a14="http://schemas.microsoft.com/office/drawing/2010/main" val="0"/>
@@ -2645,7 +3463,7 @@
                     <pic:cNvPicPr/>
                   </pic:nvPicPr>
                   <pic:blipFill>
-                    <a:blip r:embed="rId27">
+                    <a:blip r:embed="rId28">
                       <a:extLst>
                         <a:ext uri="{28A0092B-C50C-407E-A947-70E740481C1C}">
                           <a14:useLocalDpi xmlns:a14="http://schemas.microsoft.com/office/drawing/2010/main" val="0"/>
@@ -2693,7 +3511,7 @@
                     <pic:cNvPicPr/>
                   </pic:nvPicPr>
                   <pic:blipFill>
-                    <a:blip r:embed="rId28">
+                    <a:blip r:embed="rId29">
                       <a:extLst>
                         <a:ext uri="{28A0092B-C50C-407E-A947-70E740481C1C}">
                           <a14:useLocalDpi xmlns:a14="http://schemas.microsoft.com/office/drawing/2010/main" val="0"/>
@@ -2759,7 +3577,7 @@
                     <pic:cNvPicPr/>
                   </pic:nvPicPr>
                   <pic:blipFill>
-                    <a:blip r:embed="rId29" cstate="print">
+                    <a:blip r:embed="rId30" cstate="print">
                       <a:extLst>
                         <a:ext uri="{28A0092B-C50C-407E-A947-70E740481C1C}">
                           <a14:useLocalDpi xmlns:a14="http://schemas.microsoft.com/office/drawing/2010/main" val="0"/>
@@ -2813,7 +3631,7 @@
                     <pic:cNvPicPr/>
                   </pic:nvPicPr>
                   <pic:blipFill>
-                    <a:blip r:embed="rId30">
+                    <a:blip r:embed="rId31">
                       <a:extLst>
                         <a:ext uri="{28A0092B-C50C-407E-A947-70E740481C1C}">
                           <a14:useLocalDpi xmlns:a14="http://schemas.microsoft.com/office/drawing/2010/main" val="0"/>
@@ -2912,8 +3730,166 @@
         <w:t>, CONTAINS)</w:t>
       </w:r>
     </w:p>
+    <w:p>
+      <w:pPr>
+        <w:jc w:val="both"/>
+        <w:rPr>
+          <w:sz w:val="28"/>
+          <w:szCs w:val="28"/>
+        </w:rPr>
+      </w:pPr>
+    </w:p>
+    <w:p>
+      <w:pPr>
+        <w:jc w:val="both"/>
+        <w:rPr>
+          <w:sz w:val="28"/>
+          <w:szCs w:val="28"/>
+        </w:rPr>
+      </w:pPr>
+    </w:p>
+    <w:p>
+      <w:pPr>
+        <w:jc w:val="both"/>
+        <w:rPr>
+          <w:sz w:val="28"/>
+          <w:szCs w:val="28"/>
+        </w:rPr>
+      </w:pPr>
+    </w:p>
+    <w:p>
+      <w:pPr>
+        <w:jc w:val="both"/>
+        <w:rPr>
+          <w:sz w:val="28"/>
+          <w:szCs w:val="28"/>
+        </w:rPr>
+      </w:pPr>
+      <w:r>
+        <w:rPr>
+          <w:noProof/>
+          <w:sz w:val="28"/>
+          <w:szCs w:val="28"/>
+        </w:rPr>
+        <w:lastRenderedPageBreak/>
+        <w:drawing>
+          <wp:inline distT="0" distB="0" distL="0" distR="0" wp14:anchorId="6B019925" wp14:editId="15D9C8E1">
+            <wp:extent cx="5943600" cy="3231515"/>
+            <wp:effectExtent l="0" t="0" r="0" b="6985"/>
+            <wp:docPr id="1908724628" name="Picture 1" descr="A graph with blue and black bars&#10;&#10;Description automatically generated"/>
+            <wp:cNvGraphicFramePr>
+              <a:graphicFrameLocks xmlns:a="http://schemas.openxmlformats.org/drawingml/2006/main" noChangeAspect="1"/>
+            </wp:cNvGraphicFramePr>
+            <a:graphic xmlns:a="http://schemas.openxmlformats.org/drawingml/2006/main">
+              <a:graphicData uri="http://schemas.openxmlformats.org/drawingml/2006/picture">
+                <pic:pic xmlns:pic="http://schemas.openxmlformats.org/drawingml/2006/picture">
+                  <pic:nvPicPr>
+                    <pic:cNvPr id="1908724628" name="Picture 1" descr="A graph with blue and black bars&#10;&#10;Description automatically generated"/>
+                    <pic:cNvPicPr/>
+                  </pic:nvPicPr>
+                  <pic:blipFill>
+                    <a:blip r:embed="rId32">
+                      <a:extLst>
+                        <a:ext uri="{28A0092B-C50C-407E-A947-70E740481C1C}">
+                          <a14:useLocalDpi xmlns:a14="http://schemas.microsoft.com/office/drawing/2010/main" val="0"/>
+                        </a:ext>
+                      </a:extLst>
+                    </a:blip>
+                    <a:stretch>
+                      <a:fillRect/>
+                    </a:stretch>
+                  </pic:blipFill>
+                  <pic:spPr>
+                    <a:xfrm>
+                      <a:off x="0" y="0"/>
+                      <a:ext cx="5943600" cy="3231515"/>
+                    </a:xfrm>
+                    <a:prstGeom prst="rect">
+                      <a:avLst/>
+                    </a:prstGeom>
+                  </pic:spPr>
+                </pic:pic>
+              </a:graphicData>
+            </a:graphic>
+          </wp:inline>
+        </w:drawing>
+      </w:r>
+    </w:p>
+    <w:p>
+      <w:pPr>
+        <w:jc w:val="both"/>
+        <w:rPr>
+          <w:sz w:val="28"/>
+          <w:szCs w:val="28"/>
+        </w:rPr>
+      </w:pPr>
+      <w:r>
+        <w:rPr>
+          <w:noProof/>
+          <w:sz w:val="28"/>
+          <w:szCs w:val="28"/>
+        </w:rPr>
+        <w:drawing>
+          <wp:inline distT="0" distB="0" distL="0" distR="0" wp14:anchorId="59BD7143" wp14:editId="06555DB7">
+            <wp:extent cx="5943600" cy="3230880"/>
+            <wp:effectExtent l="0" t="0" r="0" b="7620"/>
+            <wp:docPr id="409845162" name="Picture 2" descr="A black and blue bars&#10;&#10;Description automatically generated"/>
+            <wp:cNvGraphicFramePr>
+              <a:graphicFrameLocks xmlns:a="http://schemas.openxmlformats.org/drawingml/2006/main" noChangeAspect="1"/>
+            </wp:cNvGraphicFramePr>
+            <a:graphic xmlns:a="http://schemas.openxmlformats.org/drawingml/2006/main">
+              <a:graphicData uri="http://schemas.openxmlformats.org/drawingml/2006/picture">
+                <pic:pic xmlns:pic="http://schemas.openxmlformats.org/drawingml/2006/picture">
+                  <pic:nvPicPr>
+                    <pic:cNvPr id="409845162" name="Picture 2" descr="A black and blue bars&#10;&#10;Description automatically generated"/>
+                    <pic:cNvPicPr/>
+                  </pic:nvPicPr>
+                  <pic:blipFill>
+                    <a:blip r:embed="rId33">
+                      <a:extLst>
+                        <a:ext uri="{28A0092B-C50C-407E-A947-70E740481C1C}">
+                          <a14:useLocalDpi xmlns:a14="http://schemas.microsoft.com/office/drawing/2010/main" val="0"/>
+                        </a:ext>
+                      </a:extLst>
+                    </a:blip>
+                    <a:stretch>
+                      <a:fillRect/>
+                    </a:stretch>
+                  </pic:blipFill>
+                  <pic:spPr>
+                    <a:xfrm>
+                      <a:off x="0" y="0"/>
+                      <a:ext cx="5943600" cy="3230880"/>
+                    </a:xfrm>
+                    <a:prstGeom prst="rect">
+                      <a:avLst/>
+                    </a:prstGeom>
+                  </pic:spPr>
+                </pic:pic>
+              </a:graphicData>
+            </a:graphic>
+          </wp:inline>
+        </w:drawing>
+      </w:r>
+    </w:p>
+    <w:p>
+      <w:pPr>
+        <w:jc w:val="both"/>
+        <w:rPr>
+          <w:sz w:val="28"/>
+          <w:szCs w:val="28"/>
+        </w:rPr>
+      </w:pPr>
+      <w:r>
+        <w:rPr>
+          <w:sz w:val="28"/>
+          <w:szCs w:val="28"/>
+        </w:rPr>
+        <w:t>Gaunt Diagram illustrating the modifications of each consequential file over the span of time</w:t>
+      </w:r>
+    </w:p>
     <w:sectPr>
-      <w:footerReference w:type="default" r:id="rId31"/>
+      <w:footerReference w:type="default" r:id="rId34"/>
       <w:pgSz w:w="12240" w:h="15840"/>
       <w:pgMar w:top="1440" w:right="1440" w:bottom="1440" w:left="1440" w:header="720" w:footer="720" w:gutter="0"/>
       <w:cols w:space="720"/>
@@ -3029,6 +4005,123 @@
 <file path=word/numbering.xml><?xml version="1.0" encoding="utf-8"?>
 <w:numbering xmlns:wpc="http://schemas.microsoft.com/office/word/2010/wordprocessingCanvas" xmlns:cx="http://schemas.microsoft.com/office/drawing/2014/chartex" xmlns:cx1="http://schemas.microsoft.com/office/drawing/2015/9/8/chartex" xmlns:cx2="http://schemas.microsoft.com/office/drawing/2015/10/21/chartex" xmlns:cx3="http://schemas.microsoft.com/office/drawing/2016/5/9/chartex" xmlns:cx4="http://schemas.microsoft.com/office/drawing/2016/5/10/chartex" xmlns:cx5="http://schemas.microsoft.com/office/drawing/2016/5/11/chartex" xmlns:cx6="http://schemas.microsoft.com/office/drawing/2016/5/12/chartex" xmlns:cx7="http://schemas.microsoft.com/office/drawing/2016/5/13/chartex" xmlns:cx8="http://schemas.microsoft.com/office/drawing/2016/5/14/chartex" xmlns:mc="http://schemas.openxmlformats.org/markup-compatibility/2006" xmlns:aink="http://schemas.microsoft.com/office/drawing/2016/ink" xmlns:am3d="http://schemas.microsoft.com/office/drawing/2017/model3d" xmlns:o="urn:schemas-microsoft-com:office:office" xmlns:oel="http://schemas.microsoft.com/office/2019/extlst" xmlns:r="http://schemas.openxmlformats.org/officeDocument/2006/relationships" xmlns:m="http://schemas.openxmlformats.org/officeDocument/2006/math" xmlns:v="urn:schemas-microsoft-com:vml" xmlns:wp14="http://schemas.microsoft.com/office/word/2010/wordprocessingDrawing" xmlns:wp="http://schemas.openxmlformats.org/drawingml/2006/wordprocessingDrawing" xmlns:w10="urn:schemas-microsoft-com:office:word" xmlns:w="http://schemas.openxmlformats.org/wordprocessingml/2006/main" xmlns:w14="http://schemas.microsoft.com/office/word/2010/wordml" xmlns:w15="http://schemas.microsoft.com/office/word/2012/wordml" xmlns:w16cex="http://schemas.microsoft.com/office/word/2018/wordml/cex" xmlns:w16cid="http://schemas.microsoft.com/office/word/2016/wordml/cid" xmlns:w16="http://schemas.microsoft.com/office/word/2018/wordml" xmlns:w16du="http://schemas.microsoft.com/office/word/2023/wordml/word16du" xmlns:w16sdtdh="http://schemas.microsoft.com/office/word/2020/wordml/sdtdatahash" xmlns:w16se="http://schemas.microsoft.com/office/word/2015/wordml/symex" xmlns:wpg="http://schemas.microsoft.com/office/word/2010/wordprocessingGroup" xmlns:wpi="http://schemas.microsoft.com/office/word/2010/wordprocessingInk" xmlns:wne="http://schemas.microsoft.com/office/word/2006/wordml" xmlns:wps="http://schemas.microsoft.com/office/word/2010/wordprocessingShape" mc:Ignorable="w14 w15 w16se w16cid w16 w16cex w16sdtdh w16du wp14">
   <w:abstractNum w:abstractNumId="0" w15:restartNumberingAfterBreak="0">
+    <w:nsid w:val="06331356"/>
+    <w:multiLevelType w:val="multilevel"/>
+    <w:tmpl w:val="204663FC"/>
+    <w:lvl w:ilvl="0">
+      <w:start w:val="1"/>
+      <w:numFmt w:val="decimal"/>
+      <w:lvlText w:val="%1."/>
+      <w:lvlJc w:val="left"/>
+      <w:pPr>
+        <w:tabs>
+          <w:tab w:val="num" w:pos="720"/>
+        </w:tabs>
+        <w:ind w:left="720" w:hanging="360"/>
+      </w:pPr>
+    </w:lvl>
+    <w:lvl w:ilvl="1">
+      <w:start w:val="1"/>
+      <w:numFmt w:val="bullet"/>
+      <w:lvlText w:val="o"/>
+      <w:lvlJc w:val="left"/>
+      <w:pPr>
+        <w:tabs>
+          <w:tab w:val="num" w:pos="1440"/>
+        </w:tabs>
+        <w:ind w:left="1440" w:hanging="360"/>
+      </w:pPr>
+      <w:rPr>
+        <w:rFonts w:ascii="Courier New" w:hAnsi="Courier New" w:hint="default"/>
+        <w:sz w:val="20"/>
+      </w:rPr>
+    </w:lvl>
+    <w:lvl w:ilvl="2" w:tentative="1">
+      <w:start w:val="1"/>
+      <w:numFmt w:val="decimal"/>
+      <w:lvlText w:val="%3."/>
+      <w:lvlJc w:val="left"/>
+      <w:pPr>
+        <w:tabs>
+          <w:tab w:val="num" w:pos="2160"/>
+        </w:tabs>
+        <w:ind w:left="2160" w:hanging="360"/>
+      </w:pPr>
+    </w:lvl>
+    <w:lvl w:ilvl="3" w:tentative="1">
+      <w:start w:val="1"/>
+      <w:numFmt w:val="decimal"/>
+      <w:lvlText w:val="%4."/>
+      <w:lvlJc w:val="left"/>
+      <w:pPr>
+        <w:tabs>
+          <w:tab w:val="num" w:pos="2880"/>
+        </w:tabs>
+        <w:ind w:left="2880" w:hanging="360"/>
+      </w:pPr>
+    </w:lvl>
+    <w:lvl w:ilvl="4" w:tentative="1">
+      <w:start w:val="1"/>
+      <w:numFmt w:val="decimal"/>
+      <w:lvlText w:val="%5."/>
+      <w:lvlJc w:val="left"/>
+      <w:pPr>
+        <w:tabs>
+          <w:tab w:val="num" w:pos="3600"/>
+        </w:tabs>
+        <w:ind w:left="3600" w:hanging="360"/>
+      </w:pPr>
+    </w:lvl>
+    <w:lvl w:ilvl="5" w:tentative="1">
+      <w:start w:val="1"/>
+      <w:numFmt w:val="decimal"/>
+      <w:lvlText w:val="%6."/>
+      <w:lvlJc w:val="left"/>
+      <w:pPr>
+        <w:tabs>
+          <w:tab w:val="num" w:pos="4320"/>
+        </w:tabs>
+        <w:ind w:left="4320" w:hanging="360"/>
+      </w:pPr>
+    </w:lvl>
+    <w:lvl w:ilvl="6" w:tentative="1">
+      <w:start w:val="1"/>
+      <w:numFmt w:val="decimal"/>
+      <w:lvlText w:val="%7."/>
+      <w:lvlJc w:val="left"/>
+      <w:pPr>
+        <w:tabs>
+          <w:tab w:val="num" w:pos="5040"/>
+        </w:tabs>
+        <w:ind w:left="5040" w:hanging="360"/>
+      </w:pPr>
+    </w:lvl>
+    <w:lvl w:ilvl="7" w:tentative="1">
+      <w:start w:val="1"/>
+      <w:numFmt w:val="decimal"/>
+      <w:lvlText w:val="%8."/>
+      <w:lvlJc w:val="left"/>
+      <w:pPr>
+        <w:tabs>
+          <w:tab w:val="num" w:pos="5760"/>
+        </w:tabs>
+        <w:ind w:left="5760" w:hanging="360"/>
+      </w:pPr>
+    </w:lvl>
+    <w:lvl w:ilvl="8" w:tentative="1">
+      <w:start w:val="1"/>
+      <w:numFmt w:val="decimal"/>
+      <w:lvlText w:val="%9."/>
+      <w:lvlJc w:val="left"/>
+      <w:pPr>
+        <w:tabs>
+          <w:tab w:val="num" w:pos="6480"/>
+        </w:tabs>
+        <w:ind w:left="6480" w:hanging="360"/>
+      </w:pPr>
+    </w:lvl>
+  </w:abstractNum>
+  <w:abstractNum w:abstractNumId="1" w15:restartNumberingAfterBreak="0">
     <w:nsid w:val="0CCD5369"/>
     <w:multiLevelType w:val="multilevel"/>
     <w:tmpl w:val="7A7C6E42"/>
@@ -3153,7 +4246,7 @@
       </w:pPr>
     </w:lvl>
   </w:abstractNum>
-  <w:abstractNum w:abstractNumId="1" w15:restartNumberingAfterBreak="0">
+  <w:abstractNum w:abstractNumId="2" w15:restartNumberingAfterBreak="0">
     <w:nsid w:val="1F2A3DE8"/>
     <w:multiLevelType w:val="multilevel"/>
     <w:tmpl w:val="4AE4733C"/>
@@ -3274,7 +4367,7 @@
       </w:pPr>
     </w:lvl>
   </w:abstractNum>
-  <w:abstractNum w:abstractNumId="2" w15:restartNumberingAfterBreak="0">
+  <w:abstractNum w:abstractNumId="3" w15:restartNumberingAfterBreak="0">
     <w:nsid w:val="31507573"/>
     <w:multiLevelType w:val="multilevel"/>
     <w:tmpl w:val="36CC9CB4"/>
@@ -3423,7 +4516,7 @@
       </w:rPr>
     </w:lvl>
   </w:abstractNum>
-  <w:abstractNum w:abstractNumId="3" w15:restartNumberingAfterBreak="0">
+  <w:abstractNum w:abstractNumId="4" w15:restartNumberingAfterBreak="0">
     <w:nsid w:val="39CD348E"/>
     <w:multiLevelType w:val="multilevel"/>
     <w:tmpl w:val="DF8E0474"/>
@@ -3544,7 +4637,124 @@
       </w:pPr>
     </w:lvl>
   </w:abstractNum>
-  <w:abstractNum w:abstractNumId="4" w15:restartNumberingAfterBreak="0">
+  <w:abstractNum w:abstractNumId="5" w15:restartNumberingAfterBreak="0">
+    <w:nsid w:val="43B540FC"/>
+    <w:multiLevelType w:val="multilevel"/>
+    <w:tmpl w:val="907ED49E"/>
+    <w:lvl w:ilvl="0">
+      <w:start w:val="1"/>
+      <w:numFmt w:val="decimal"/>
+      <w:lvlText w:val="%1."/>
+      <w:lvlJc w:val="left"/>
+      <w:pPr>
+        <w:tabs>
+          <w:tab w:val="num" w:pos="720"/>
+        </w:tabs>
+        <w:ind w:left="720" w:hanging="360"/>
+      </w:pPr>
+    </w:lvl>
+    <w:lvl w:ilvl="1">
+      <w:start w:val="1"/>
+      <w:numFmt w:val="bullet"/>
+      <w:lvlText w:val="o"/>
+      <w:lvlJc w:val="left"/>
+      <w:pPr>
+        <w:tabs>
+          <w:tab w:val="num" w:pos="1440"/>
+        </w:tabs>
+        <w:ind w:left="1440" w:hanging="360"/>
+      </w:pPr>
+      <w:rPr>
+        <w:rFonts w:ascii="Courier New" w:hAnsi="Courier New" w:hint="default"/>
+        <w:sz w:val="20"/>
+      </w:rPr>
+    </w:lvl>
+    <w:lvl w:ilvl="2" w:tentative="1">
+      <w:start w:val="1"/>
+      <w:numFmt w:val="decimal"/>
+      <w:lvlText w:val="%3."/>
+      <w:lvlJc w:val="left"/>
+      <w:pPr>
+        <w:tabs>
+          <w:tab w:val="num" w:pos="2160"/>
+        </w:tabs>
+        <w:ind w:left="2160" w:hanging="360"/>
+      </w:pPr>
+    </w:lvl>
+    <w:lvl w:ilvl="3" w:tentative="1">
+      <w:start w:val="1"/>
+      <w:numFmt w:val="decimal"/>
+      <w:lvlText w:val="%4."/>
+      <w:lvlJc w:val="left"/>
+      <w:pPr>
+        <w:tabs>
+          <w:tab w:val="num" w:pos="2880"/>
+        </w:tabs>
+        <w:ind w:left="2880" w:hanging="360"/>
+      </w:pPr>
+    </w:lvl>
+    <w:lvl w:ilvl="4" w:tentative="1">
+      <w:start w:val="1"/>
+      <w:numFmt w:val="decimal"/>
+      <w:lvlText w:val="%5."/>
+      <w:lvlJc w:val="left"/>
+      <w:pPr>
+        <w:tabs>
+          <w:tab w:val="num" w:pos="3600"/>
+        </w:tabs>
+        <w:ind w:left="3600" w:hanging="360"/>
+      </w:pPr>
+    </w:lvl>
+    <w:lvl w:ilvl="5" w:tentative="1">
+      <w:start w:val="1"/>
+      <w:numFmt w:val="decimal"/>
+      <w:lvlText w:val="%6."/>
+      <w:lvlJc w:val="left"/>
+      <w:pPr>
+        <w:tabs>
+          <w:tab w:val="num" w:pos="4320"/>
+        </w:tabs>
+        <w:ind w:left="4320" w:hanging="360"/>
+      </w:pPr>
+    </w:lvl>
+    <w:lvl w:ilvl="6" w:tentative="1">
+      <w:start w:val="1"/>
+      <w:numFmt w:val="decimal"/>
+      <w:lvlText w:val="%7."/>
+      <w:lvlJc w:val="left"/>
+      <w:pPr>
+        <w:tabs>
+          <w:tab w:val="num" w:pos="5040"/>
+        </w:tabs>
+        <w:ind w:left="5040" w:hanging="360"/>
+      </w:pPr>
+    </w:lvl>
+    <w:lvl w:ilvl="7" w:tentative="1">
+      <w:start w:val="1"/>
+      <w:numFmt w:val="decimal"/>
+      <w:lvlText w:val="%8."/>
+      <w:lvlJc w:val="left"/>
+      <w:pPr>
+        <w:tabs>
+          <w:tab w:val="num" w:pos="5760"/>
+        </w:tabs>
+        <w:ind w:left="5760" w:hanging="360"/>
+      </w:pPr>
+    </w:lvl>
+    <w:lvl w:ilvl="8" w:tentative="1">
+      <w:start w:val="1"/>
+      <w:numFmt w:val="decimal"/>
+      <w:lvlText w:val="%9."/>
+      <w:lvlJc w:val="left"/>
+      <w:pPr>
+        <w:tabs>
+          <w:tab w:val="num" w:pos="6480"/>
+        </w:tabs>
+        <w:ind w:left="6480" w:hanging="360"/>
+      </w:pPr>
+    </w:lvl>
+  </w:abstractNum>
+  <w:abstractNum w:abstractNumId="6" w15:restartNumberingAfterBreak="0">
     <w:nsid w:val="52A95E1F"/>
     <w:multiLevelType w:val="hybridMultilevel"/>
     <w:tmpl w:val="1D9C3808"/>
@@ -3657,7 +4867,7 @@
       </w:rPr>
     </w:lvl>
   </w:abstractNum>
-  <w:abstractNum w:abstractNumId="5" w15:restartNumberingAfterBreak="0">
+  <w:abstractNum w:abstractNumId="7" w15:restartNumberingAfterBreak="0">
     <w:nsid w:val="6EF865EF"/>
     <w:multiLevelType w:val="multilevel"/>
     <w:tmpl w:val="A65A7090"/>
@@ -3771,22 +4981,28 @@
     </w:lvl>
   </w:abstractNum>
   <w:num w:numId="1" w16cid:durableId="681125941">
+    <w:abstractNumId w:val="1"/>
+  </w:num>
+  <w:num w:numId="2" w16cid:durableId="334042640">
+    <w:abstractNumId w:val="3"/>
+  </w:num>
+  <w:num w:numId="3" w16cid:durableId="477263099">
+    <w:abstractNumId w:val="2"/>
+  </w:num>
+  <w:num w:numId="4" w16cid:durableId="724371727">
+    <w:abstractNumId w:val="4"/>
+  </w:num>
+  <w:num w:numId="5" w16cid:durableId="1694649567">
+    <w:abstractNumId w:val="7"/>
+  </w:num>
+  <w:num w:numId="6" w16cid:durableId="1555119466">
+    <w:abstractNumId w:val="6"/>
+  </w:num>
+  <w:num w:numId="7" w16cid:durableId="611977184">
     <w:abstractNumId w:val="0"/>
   </w:num>
-  <w:num w:numId="2" w16cid:durableId="334042640">
-    <w:abstractNumId w:val="2"/>
-  </w:num>
-  <w:num w:numId="3" w16cid:durableId="477263099">
-    <w:abstractNumId w:val="1"/>
-  </w:num>
-  <w:num w:numId="4" w16cid:durableId="724371727">
-    <w:abstractNumId w:val="3"/>
-  </w:num>
-  <w:num w:numId="5" w16cid:durableId="1694649567">
+  <w:num w:numId="8" w16cid:durableId="746613056">
     <w:abstractNumId w:val="5"/>
-  </w:num>
-  <w:num w:numId="6" w16cid:durableId="1555119466">
-    <w:abstractNumId w:val="4"/>
   </w:num>
 </w:numbering>
 </file>
@@ -4394,7 +5610,6 @@
   <w:style w:type="character" w:default="1" w:styleId="DefaultParagraphFont">
     <w:name w:val="Default Paragraph Font"/>
     <w:uiPriority w:val="1"/>
-    <w:semiHidden/>
     <w:unhideWhenUsed/>
   </w:style>
   <w:style w:type="table" w:default="1" w:styleId="TableNormal">

</xml_diff>